<commit_message>
feat: finished 3 Strike forms and routes
</commit_message>
<xml_diff>
--- a/public/3-STRIKE/individual.docx
+++ b/public/3-STRIKE/individual.docx
@@ -4593,7 +4593,7 @@
     <w:p>
       <w:pPr>
         <w:pStyle w:val="NoSpacing"/>
-        <w:ind w:left="2880" w:firstLine="720"/>
+        <w:jc w:val="center"/>
         <w:rPr>
           <w:rFonts w:ascii="Tahoma" w:hAnsi="Tahoma" w:cs="Tahoma"/>
           <w:b/>
@@ -4606,7 +4606,25 @@
           <w:b/>
           <w:u w:val="single"/>
         </w:rPr>
-        <w:t>JOHNNY M. USI</w:t>
+        <w:t>{</w:t>
+      </w:r>
+      <w:proofErr w:type="spellStart"/>
+      <w:r>
+        <w:rPr>
+          <w:rFonts w:ascii="Tahoma" w:hAnsi="Tahoma" w:cs="Tahoma"/>
+          <w:b/>
+          <w:u w:val="single"/>
+        </w:rPr>
+        <w:t>endUser</w:t>
+      </w:r>
+      <w:proofErr w:type="spellEnd"/>
+      <w:r>
+        <w:rPr>
+          <w:rFonts w:ascii="Tahoma" w:hAnsi="Tahoma" w:cs="Tahoma"/>
+          <w:b/>
+          <w:u w:val="single"/>
+        </w:rPr>
+        <w:t>}</w:t>
       </w:r>
     </w:p>
     <w:p>
@@ -4614,41 +4632,36 @@
         <w:pStyle w:val="BodyText"/>
         <w:spacing w:before="7"/>
         <w:jc w:val="center"/>
-        <w:rPr>
-          <w:sz w:val="20"/>
-        </w:rPr>
+      </w:pPr>
+      <w:r>
+        <w:t>Provisional BAC Member</w:t>
+      </w:r>
+    </w:p>
+    <w:p>
+      <w:pPr>
+        <w:pStyle w:val="BodyText"/>
+        <w:spacing w:before="7"/>
+        <w:jc w:val="center"/>
       </w:pPr>
       <w:r>
         <w:rPr>
           <w:sz w:val="20"/>
         </w:rPr>
-        <w:t xml:space="preserve">End-user for Construction / </w:t>
+        <w:t>{</w:t>
       </w:r>
-    </w:p>
-    <w:p>
-      <w:pPr>
-        <w:pStyle w:val="BodyText"/>
-        <w:spacing w:before="7"/>
-        <w:jc w:val="center"/>
-        <w:rPr>
-          <w:sz w:val="20"/>
-        </w:rPr>
-      </w:pPr>
+      <w:proofErr w:type="spellStart"/>
       <w:r>
         <w:rPr>
           <w:sz w:val="20"/>
         </w:rPr>
-        <w:t xml:space="preserve">Maintenance and Consultancy Projects </w:t>
+        <w:t>endDesignation</w:t>
       </w:r>
-    </w:p>
-    <w:p>
-      <w:pPr>
-        <w:pStyle w:val="BodyText"/>
-        <w:spacing w:before="7"/>
-        <w:jc w:val="center"/>
-      </w:pPr>
+      <w:proofErr w:type="spellEnd"/>
       <w:r>
-        <w:t xml:space="preserve">Provisional BAC Member </w:t>
+        <w:rPr>
+          <w:sz w:val="20"/>
+        </w:rPr>
+        <w:t>}</w:t>
       </w:r>
     </w:p>
     <w:sectPr>
@@ -9263,6 +9276,7 @@
     <w:rsid w:val="00E812D5"/>
     <w:rsid w:val="00E87926"/>
     <w:rsid w:val="00EE2779"/>
+    <w:rsid w:val="00F02D8B"/>
     <w:rsid w:val="00F5760A"/>
   </w:rsids>
   <m:mathPr>

</xml_diff>

<commit_message>
Update 3-STRIKE document details and personnel information
</commit_message>
<xml_diff>
--- a/public/3-STRIKE/individual.docx
+++ b/public/3-STRIKE/individual.docx
@@ -4175,75 +4175,6 @@
           <w:p>
             <w:pPr>
               <w:pStyle w:val="NoSpacing"/>
-              <w:jc w:val="center"/>
-              <w:rPr>
-                <w:rFonts w:ascii="Tahoma" w:hAnsi="Tahoma" w:cs="Tahoma"/>
-                <w:b/>
-                <w:bCs/>
-              </w:rPr>
-            </w:pPr>
-          </w:p>
-          <w:p>
-            <w:pPr>
-              <w:pStyle w:val="BodyText"/>
-              <w:spacing w:before="7"/>
-              <w:jc w:val="center"/>
-              <w:rPr>
-                <w:u w:val="single"/>
-              </w:rPr>
-            </w:pPr>
-            <w:r>
-              <w:rPr>
-                <w:b/>
-                <w:bCs/>
-                <w:u w:val="single"/>
-              </w:rPr>
-              <w:t>MA. THERESA J. PALIMA</w:t>
-            </w:r>
-            <w:r>
-              <w:rPr>
-                <w:u w:val="single"/>
-              </w:rPr>
-              <w:t xml:space="preserve"> </w:t>
-            </w:r>
-          </w:p>
-          <w:p>
-            <w:pPr>
-              <w:pStyle w:val="BodyText"/>
-              <w:spacing w:before="7"/>
-              <w:jc w:val="center"/>
-            </w:pPr>
-            <w:r>
-              <w:t xml:space="preserve">Chief, Planning &amp; </w:t>
-            </w:r>
-            <w:proofErr w:type="spellStart"/>
-            <w:r>
-              <w:t>Desing</w:t>
-            </w:r>
-            <w:proofErr w:type="spellEnd"/>
-            <w:r>
-              <w:t xml:space="preserve"> Section</w:t>
-            </w:r>
-          </w:p>
-          <w:p>
-            <w:pPr>
-              <w:pStyle w:val="NoSpacing"/>
-              <w:jc w:val="center"/>
-              <w:rPr>
-                <w:rFonts w:ascii="Tahoma" w:hAnsi="Tahoma" w:cs="Tahoma"/>
-              </w:rPr>
-            </w:pPr>
-            <w:r>
-              <w:rPr>
-                <w:rFonts w:ascii="Tahoma" w:hAnsi="Tahoma" w:cs="Tahoma"/>
-              </w:rPr>
-              <w:t>BAC Chairperson</w:t>
-            </w:r>
-          </w:p>
-          <w:p>
-            <w:pPr>
-              <w:pStyle w:val="NoSpacing"/>
-              <w:jc w:val="center"/>
               <w:rPr>
                 <w:rFonts w:ascii="Tahoma" w:hAnsi="Tahoma" w:cs="Tahoma"/>
                 <w:b/>
@@ -4345,6 +4276,17 @@
               </w:rPr>
               <w:t>BAC Vice-Chairperson</w:t>
             </w:r>
+          </w:p>
+          <w:p>
+            <w:pPr>
+              <w:pStyle w:val="NoSpacing"/>
+              <w:jc w:val="center"/>
+              <w:rPr>
+                <w:rFonts w:ascii="Tahoma" w:hAnsi="Tahoma" w:cs="Tahoma"/>
+                <w:b/>
+                <w:bCs/>
+              </w:rPr>
+            </w:pPr>
           </w:p>
           <w:p>
             <w:pPr>
@@ -9280,6 +9222,7 @@
     <w:rsid w:val="00E87926"/>
     <w:rsid w:val="00EE2779"/>
     <w:rsid w:val="00F02D8B"/>
+    <w:rsid w:val="00F3523D"/>
     <w:rsid w:val="00F5760A"/>
   </w:rsids>
   <m:mathPr>

</xml_diff>